<commit_message>
adds references and updates figs
</commit_message>
<xml_diff>
--- a/_manuscript/index.docx
+++ b/_manuscript/index.docx
@@ -7,7 +7,7 @@
         <w:pStyle w:val="Title"/>
       </w:pPr>
       <w:r>
-        <w:t xml:space="preserve">Evaluating Methods for Covariate Selection</w:t>
+        <w:t xml:space="preserve">Evaluating Methods for Covariate Selection in Experimental Designs</w:t>
       </w:r>
     </w:p>
     <w:p>
@@ -47,7 +47,7 @@
         <w:pStyle w:val="Date"/>
       </w:pPr>
       <w:r>
-        <w:t xml:space="preserve">2025-10-22</w:t>
+        <w:t xml:space="preserve">2025-10-23</w:t>
       </w:r>
     </w:p>
     <w:p>
@@ -103,7 +103,7 @@
         <w:t xml:space="preserve"> </w:t>
       </w:r>
       <w:r>
-        <w:t xml:space="preserve">(Button et al. 2013)</w:t>
+        <w:t xml:space="preserve">(Cohen 1962; Button et al. 2013)</w:t>
       </w:r>
       <w:r>
         <w:t xml:space="preserve">. These concerns have led to a replication crisis and have prompted increased caution and consideration around researcher decisions in statistical tests.</w:t>
@@ -117,6 +117,12 @@
         <w:t xml:space="preserve">Adding covariates, variables measured at baseline prior to the manipulation, to statistical models has been shown to reduce Type II error by accounting for unexplained variance in the outcome that might otherwise be interpreted as noise</w:t>
       </w:r>
       <w:r>
+        <w:t xml:space="preserve"> </w:t>
+      </w:r>
+      <w:r>
+        <w:t xml:space="preserve">(Thompson et al. 2015; Adrián V. Hernández, Steyerberg, and Habbema 2004; Adrián V. Hernández, Eijkemans, and Steyerberg 2006; Kahan et al. 2014; Van Breukelen 2006; Egbewale, Lewis, and Sim 2014)</w:t>
+      </w:r>
+      <w:r>
         <w:t xml:space="preserve">. In the earlier example, where researchers test whether a new treatment reduces anxiety symptoms, they might consider including a measure of recent stressful life events as a covariate. Stressful events are expected to correlate with anxiety but, if measured after treatment assignment, would not be correlated with the manipulated variable thereby reducing variance in anxiety that is unrelated to the manipulation.</w:t>
       </w:r>
     </w:p>
@@ -157,16 +163,16 @@
         <w:t xml:space="preserve"> </w:t>
       </w:r>
       <w:r>
-        <w:t xml:space="preserve">(Uri Simonsohn, Leif D. Nelson, and Joseph P. Simmons 2014)</w:t>
-      </w:r>
-      <w:r>
-        <w:t xml:space="preserve">. It is now well-estabished that this is a statistically invalid method for covariate selection and leads to an increased Type I error rate (i.e., finding significant effects that do not truly exist;</w:t>
-      </w:r>
-      <w:r>
-        <w:t xml:space="preserve"> </w:t>
-      </w:r>
-      <w:r>
-        <w:t xml:space="preserve">(Simmons, Nelson, and Simonsohn 2011; Ioannidis 2005)</w:t>
+        <w:t xml:space="preserve">(Simonsohn, Nelson, and Simmons 2014)</w:t>
+      </w:r>
+      <w:r>
+        <w:t xml:space="preserve">. It is now well-established that this is a statistically invalid method for covariate selection and leads to an increased Type I error rate (i.e., finding significant effects that do not truly exist;</w:t>
+      </w:r>
+      <w:r>
+        <w:t xml:space="preserve"> </w:t>
+      </w:r>
+      <w:r>
+        <w:t xml:space="preserve">(Simmons, Nelson, and Simonsohn 2011; Ioannidis 2005; Schelchter and Forsythe 1985; Beach and Meier 1989)</w:t>
       </w:r>
       <w:r>
         <w:t xml:space="preserve">).</w:t>
@@ -210,7 +216,16 @@
         <w:pStyle w:val="BodyText"/>
       </w:pPr>
       <w:r>
-        <w:t xml:space="preserve">It is clear, then, that covariate selection is essential for adequately powered analyses (i.e., those with low Type II error). However, criticially the method of covariate selection must not nominally inflate the Type I error rate, as occurs with</w:t>
+        <w:t xml:space="preserve">It is clear, then, that covariate selection is essential for adequately powered analyses (i.e., those with low Type II error). An optimal covariate selection method will be able to select the covariates that provide the highest increase in power (e.g., covariates highly correlated with the outcome</w:t>
+      </w:r>
+      <w:r>
+        <w:t xml:space="preserve"> </w:t>
+      </w:r>
+      <w:r>
+        <w:t xml:space="preserve">(Kahan et al. 2014)</w:t>
+      </w:r>
+      <w:r>
+        <w:t xml:space="preserve">) with the lowest cost to degrees of freedom (e.g., by including covariates that contribute to unique reductions in variance). Criticially the method of covariate selection must also not nominally inflate the Type I error rate, as occurs with</w:t>
       </w:r>
       <w:r>
         <w:t xml:space="preserve"> </w:t>
@@ -223,7 +238,15 @@
         <w:t xml:space="preserve">p</w:t>
       </w:r>
       <w:r>
-        <w:t xml:space="preserve">-hacking. This study aims to provide clear and accessible methods for researchers to select among a set of covariates. Specifically, we conducted 40,000 simulations of nine candidate methods across several research settings. These settings varied in population parameter, sample size, number of available covariates, proportion of good covariates, and the strength of relationships between good covariates and the outcome. We report Type I and Type II error rates for methods that use no covariates, all available covariates, a statistically invalid selection method (</w:t>
+        <w:t xml:space="preserve">-hacking.</w:t>
+      </w:r>
+    </w:p>
+    <w:p>
+      <w:pPr>
+        <w:pStyle w:val="BodyText"/>
+      </w:pPr>
+      <w:r>
+        <w:t xml:space="preserve">This study aims to provide clear and accessible methods for researchers to select among a set of covariates. Specifically, we conducted 40,000 simulations of nine candidate methods across several research settings. These settings varied in population parameter, sample size, number of available covariates, proportion of good covariates, and the strength of relationships between good covariates and the outcome. We report Type I and Type II error rates for methods that use no covariates, all available covariates, a statistically invalid selection method (</w:t>
       </w:r>
       <w:r>
         <w:rPr>
@@ -2545,7 +2568,7 @@
       </w:r>
     </w:p>
     <w:bookmarkEnd w:id="58"/>
-    <w:bookmarkStart w:id="72" w:name="references"/>
+    <w:bookmarkStart w:id="89" w:name="references"/>
     <w:p>
       <w:pPr>
         <w:pStyle w:val="Heading1"/>
@@ -2554,13 +2577,59 @@
         <w:t xml:space="preserve">References</w:t>
       </w:r>
     </w:p>
-    <w:bookmarkStart w:id="71" w:name="refs"/>
-    <w:bookmarkStart w:id="60" w:name="ref-buttonPowerFailureWhy2013"/>
+    <w:bookmarkStart w:id="88" w:name="refs"/>
+    <w:bookmarkStart w:id="60" w:name="ref-beachChoosingCovariatesAnalysis1989"/>
     <w:p>
       <w:pPr>
         <w:pStyle w:val="Bibliography"/>
       </w:pPr>
       <w:r>
+        <w:t xml:space="preserve">Beach, M. L., and P. Meier. 1989.</w:t>
+      </w:r>
+      <w:r>
+        <w:t xml:space="preserve"> </w:t>
+      </w:r>
+      <w:r>
+        <w:t xml:space="preserve">“Choosing Covariates in the Analysis of Clinical Trials.”</w:t>
+      </w:r>
+      <w:r>
+        <w:t xml:space="preserve"> </w:t>
+      </w:r>
+      <w:r>
+        <w:rPr>
+          <w:i/>
+          <w:iCs/>
+        </w:rPr>
+        <w:t xml:space="preserve">Controlled Clinical Trials</w:t>
+      </w:r>
+      <w:r>
+        <w:t xml:space="preserve"> </w:t>
+      </w:r>
+      <w:r>
+        <w:t xml:space="preserve">10 (4 Suppl): 161S–175S.</w:t>
+      </w:r>
+      <w:r>
+        <w:t xml:space="preserve"> </w:t>
+      </w:r>
+      <w:hyperlink r:id="rId59">
+        <w:r>
+          <w:rPr>
+            <w:rStyle w:val="Hyperlink"/>
+          </w:rPr>
+          <w:t xml:space="preserve">https://doi.org/10.1016/0197-2456(89)90055-x</w:t>
+        </w:r>
+      </w:hyperlink>
+      <w:r>
+        <w:t xml:space="preserve">.</w:t>
+      </w:r>
+    </w:p>
+    <w:bookmarkEnd w:id="60"/>
+    <w:bookmarkStart w:id="62" w:name="ref-buttonPowerFailureWhy2013"/>
+    <w:p>
+      <w:pPr>
+        <w:pStyle w:val="Bibliography"/>
+      </w:pPr>
+      <w:r>
         <w:t xml:space="preserve">Button, Katherine S., John P. A. Ioannidis, Claire Mokrysz, Brian A. Nosek, Jonathan Flint, Emma S. J. Robinson, and Marcus R. Munafò. 2013.</w:t>
       </w:r>
       <w:r>
@@ -2588,7 +2657,7 @@
       <w:r>
         <w:t xml:space="preserve"> </w:t>
       </w:r>
-      <w:hyperlink r:id="rId59">
+      <w:hyperlink r:id="rId61">
         <w:r>
           <w:rPr>
             <w:rStyle w:val="Hyperlink"/>
@@ -2600,8 +2669,8 @@
         <w:t xml:space="preserve">.</w:t>
       </w:r>
     </w:p>
-    <w:bookmarkEnd w:id="60"/>
-    <w:bookmarkStart w:id="62" w:name="ref-chtc"/>
+    <w:bookmarkEnd w:id="62"/>
+    <w:bookmarkStart w:id="64" w:name="ref-chtc"/>
     <w:p>
       <w:pPr>
         <w:pStyle w:val="Bibliography"/>
@@ -2624,7 +2693,7 @@
       <w:r>
         <w:t xml:space="preserve"> </w:t>
       </w:r>
-      <w:hyperlink r:id="rId61">
+      <w:hyperlink r:id="rId63">
         <w:r>
           <w:rPr>
             <w:rStyle w:val="Hyperlink"/>
@@ -2636,14 +2705,72 @@
         <w:t xml:space="preserve">.</w:t>
       </w:r>
     </w:p>
-    <w:bookmarkEnd w:id="62"/>
-    <w:bookmarkStart w:id="63" w:name="ref-cohenStatisticalPowerAnalysis1988"/>
+    <w:bookmarkEnd w:id="64"/>
+    <w:bookmarkStart w:id="66" w:name="X7184952359760f4d1a5486dd020a7850c2f64c7"/>
     <w:p>
       <w:pPr>
         <w:pStyle w:val="Bibliography"/>
       </w:pPr>
       <w:r>
-        <w:t xml:space="preserve">Cohen, Jacob. 1988.</w:t>
+        <w:t xml:space="preserve">Cohen, Jacob. 1962.</w:t>
+      </w:r>
+      <w:r>
+        <w:t xml:space="preserve"> </w:t>
+      </w:r>
+      <w:r>
+        <w:t xml:space="preserve">“The Statistical Power of Abnormal-Social Psychological Research:</w:t>
+      </w:r>
+      <w:r>
+        <w:t xml:space="preserve"> </w:t>
+      </w:r>
+      <w:r>
+        <w:t xml:space="preserve">A</w:t>
+      </w:r>
+      <w:r>
+        <w:t xml:space="preserve"> </w:t>
+      </w:r>
+      <w:r>
+        <w:t xml:space="preserve">Review.”</w:t>
+      </w:r>
+      <w:r>
+        <w:t xml:space="preserve"> </w:t>
+      </w:r>
+      <w:r>
+        <w:rPr>
+          <w:i/>
+          <w:iCs/>
+        </w:rPr>
+        <w:t xml:space="preserve">The Journal of Abnormal and Social Psychology</w:t>
+      </w:r>
+      <w:r>
+        <w:t xml:space="preserve"> </w:t>
+      </w:r>
+      <w:r>
+        <w:t xml:space="preserve">65 (3): 145–53.</w:t>
+      </w:r>
+      <w:r>
+        <w:t xml:space="preserve"> </w:t>
+      </w:r>
+      <w:hyperlink r:id="rId65">
+        <w:r>
+          <w:rPr>
+            <w:rStyle w:val="Hyperlink"/>
+          </w:rPr>
+          <w:t xml:space="preserve">https://doi.org/10.1037/h0045186</w:t>
+        </w:r>
+      </w:hyperlink>
+      <w:r>
+        <w:t xml:space="preserve">.</w:t>
+      </w:r>
+    </w:p>
+    <w:bookmarkEnd w:id="66"/>
+    <w:bookmarkStart w:id="67" w:name="ref-cohenStatisticalPowerAnalysis1988"/>
+    <w:p>
+      <w:pPr>
+        <w:pStyle w:val="Bibliography"/>
+      </w:pPr>
+      <w:r>
+        <w:t xml:space="preserve">———. 1988.</w:t>
       </w:r>
       <w:r>
         <w:t xml:space="preserve"> </w:t>
@@ -2701,8 +2828,8 @@
         <w:t xml:space="preserve">. 2 edition. Hillsdale, N.J: Routledge.</w:t>
       </w:r>
     </w:p>
-    <w:bookmarkEnd w:id="63"/>
-    <w:bookmarkStart w:id="64" w:name="ref-cohenPowerPrimer1992"/>
+    <w:bookmarkEnd w:id="67"/>
+    <w:bookmarkStart w:id="68" w:name="ref-cohenPowerPrimer1992"/>
     <w:p>
       <w:pPr>
         <w:pStyle w:val="Bibliography"/>
@@ -2733,13 +2860,169 @@
         <w:t xml:space="preserve">112 (1): 155–59.</w:t>
       </w:r>
     </w:p>
-    <w:bookmarkEnd w:id="64"/>
-    <w:bookmarkStart w:id="66" w:name="ref-ioannidisWhyMostPublished2005"/>
+    <w:bookmarkEnd w:id="68"/>
+    <w:bookmarkStart w:id="70" w:name="ref-egbewaleBiasPrecisionStatistical2014"/>
     <w:p>
       <w:pPr>
         <w:pStyle w:val="Bibliography"/>
       </w:pPr>
       <w:r>
+        <w:t xml:space="preserve">Egbewale, Bolaji E., Martyn Lewis, and Julius Sim. 2014.</w:t>
+      </w:r>
+      <w:r>
+        <w:t xml:space="preserve"> </w:t>
+      </w:r>
+      <w:r>
+        <w:t xml:space="preserve">“Bias, Precision and Statistical Power of Analysis of Covariance in the Analysis of Randomized Trials with Baseline Imbalance: A Simulation Study.”</w:t>
+      </w:r>
+      <w:r>
+        <w:t xml:space="preserve"> </w:t>
+      </w:r>
+      <w:r>
+        <w:rPr>
+          <w:i/>
+          <w:iCs/>
+        </w:rPr>
+        <w:t xml:space="preserve">BMC Medical Research Methodology</w:t>
+      </w:r>
+      <w:r>
+        <w:t xml:space="preserve"> </w:t>
+      </w:r>
+      <w:r>
+        <w:t xml:space="preserve">14 (1): 49.</w:t>
+      </w:r>
+      <w:r>
+        <w:t xml:space="preserve"> </w:t>
+      </w:r>
+      <w:hyperlink r:id="rId69">
+        <w:r>
+          <w:rPr>
+            <w:rStyle w:val="Hyperlink"/>
+          </w:rPr>
+          <w:t xml:space="preserve">https://doi.org/10.1186/1471-2288-14-49</w:t>
+        </w:r>
+      </w:hyperlink>
+      <w:r>
+        <w:t xml:space="preserve">.</w:t>
+      </w:r>
+    </w:p>
+    <w:bookmarkEnd w:id="70"/>
+    <w:bookmarkStart w:id="72" w:name="X2f0269178ca78ed63e1136f742f04d81b1fa6ea"/>
+    <w:p>
+      <w:pPr>
+        <w:pStyle w:val="Bibliography"/>
+      </w:pPr>
+      <w:r>
+        <w:t xml:space="preserve">Hernández, Adrián V., Marinus J. C. Eijkemans, and Ewout W. Steyerberg. 2006.</w:t>
+      </w:r>
+      <w:r>
+        <w:t xml:space="preserve"> </w:t>
+      </w:r>
+      <w:r>
+        <w:t xml:space="preserve">“Randomized</w:t>
+      </w:r>
+      <w:r>
+        <w:t xml:space="preserve"> </w:t>
+      </w:r>
+      <w:r>
+        <w:t xml:space="preserve">Controlled Trials With Time-to-Event Outcomes</w:t>
+      </w:r>
+      <w:r>
+        <w:t xml:space="preserve">:</w:t>
+      </w:r>
+      <w:r>
+        <w:t xml:space="preserve"> </w:t>
+      </w:r>
+      <w:r>
+        <w:t xml:space="preserve">How Much Does Prespecified Covariate Adjustment Increase Power</w:t>
+      </w:r>
+      <w:r>
+        <w:t xml:space="preserve">?”</w:t>
+      </w:r>
+      <w:r>
+        <w:t xml:space="preserve"> </w:t>
+      </w:r>
+      <w:r>
+        <w:rPr>
+          <w:i/>
+          <w:iCs/>
+        </w:rPr>
+        <w:t xml:space="preserve">Annals of Epidemiology</w:t>
+      </w:r>
+      <w:r>
+        <w:t xml:space="preserve"> </w:t>
+      </w:r>
+      <w:r>
+        <w:t xml:space="preserve">16 (1): 41–48.</w:t>
+      </w:r>
+      <w:r>
+        <w:t xml:space="preserve"> </w:t>
+      </w:r>
+      <w:hyperlink r:id="rId71">
+        <w:r>
+          <w:rPr>
+            <w:rStyle w:val="Hyperlink"/>
+          </w:rPr>
+          <w:t xml:space="preserve">https://doi.org/10.1016/j.annepidem.2005.09.007</w:t>
+        </w:r>
+      </w:hyperlink>
+      <w:r>
+        <w:t xml:space="preserve">.</w:t>
+      </w:r>
+    </w:p>
+    <w:bookmarkEnd w:id="72"/>
+    <w:bookmarkStart w:id="74" w:name="X1d510f5e635c9bb1fe85b2bd18ed5a6e27b856d"/>
+    <w:p>
+      <w:pPr>
+        <w:pStyle w:val="Bibliography"/>
+      </w:pPr>
+      <w:r>
+        <w:t xml:space="preserve">Hernández, Adrián V, Ewout W Steyerberg, and J. Dik F Habbema. 2004.</w:t>
+      </w:r>
+      <w:r>
+        <w:t xml:space="preserve"> </w:t>
+      </w:r>
+      <w:r>
+        <w:t xml:space="preserve">“Covariate Adjustment in Randomized Controlled Trials with Dichotomous Outcomes Increases Statistical Power and Reduces Sample Size Requirements.”</w:t>
+      </w:r>
+      <w:r>
+        <w:t xml:space="preserve"> </w:t>
+      </w:r>
+      <w:r>
+        <w:rPr>
+          <w:i/>
+          <w:iCs/>
+        </w:rPr>
+        <w:t xml:space="preserve">Journal of Clinical Epidemiology</w:t>
+      </w:r>
+      <w:r>
+        <w:t xml:space="preserve"> </w:t>
+      </w:r>
+      <w:r>
+        <w:t xml:space="preserve">57 (5): 454–60.</w:t>
+      </w:r>
+      <w:r>
+        <w:t xml:space="preserve"> </w:t>
+      </w:r>
+      <w:hyperlink r:id="rId73">
+        <w:r>
+          <w:rPr>
+            <w:rStyle w:val="Hyperlink"/>
+          </w:rPr>
+          <w:t xml:space="preserve">https://doi.org/10.1016/j.jclinepi.2003.09.014</w:t>
+        </w:r>
+      </w:hyperlink>
+      <w:r>
+        <w:t xml:space="preserve">.</w:t>
+      </w:r>
+    </w:p>
+    <w:bookmarkEnd w:id="74"/>
+    <w:bookmarkStart w:id="76" w:name="ref-ioannidisWhyMostPublished2005"/>
+    <w:p>
+      <w:pPr>
+        <w:pStyle w:val="Bibliography"/>
+      </w:pPr>
+      <w:r>
         <w:t xml:space="preserve">Ioannidis, John P. A. 2005.</w:t>
       </w:r>
       <w:r>
@@ -2767,7 +3050,7 @@
       <w:r>
         <w:t xml:space="preserve"> </w:t>
       </w:r>
-      <w:hyperlink r:id="rId65">
+      <w:hyperlink r:id="rId75">
         <w:r>
           <w:rPr>
             <w:rStyle w:val="Hyperlink"/>
@@ -2779,13 +3062,105 @@
         <w:t xml:space="preserve">.</w:t>
       </w:r>
     </w:p>
-    <w:bookmarkEnd w:id="66"/>
-    <w:bookmarkStart w:id="68" w:name="X8e2c8939838df13f010698dd12f887c58598160"/>
+    <w:bookmarkEnd w:id="76"/>
+    <w:bookmarkStart w:id="78" w:name="ref-kahanRisksRewardsCovariate2014"/>
     <w:p>
       <w:pPr>
         <w:pStyle w:val="Bibliography"/>
       </w:pPr>
       <w:r>
+        <w:t xml:space="preserve">Kahan, Brennan C, Vipul Jairath, Caroline J Doré, and Tim P Morris. 2014.</w:t>
+      </w:r>
+      <w:r>
+        <w:t xml:space="preserve"> </w:t>
+      </w:r>
+      <w:r>
+        <w:t xml:space="preserve">“The Risks and Rewards of Covariate Adjustment in Randomized Trials: An Assessment of 12 Outcomes from 8 Studies.”</w:t>
+      </w:r>
+      <w:r>
+        <w:t xml:space="preserve"> </w:t>
+      </w:r>
+      <w:r>
+        <w:rPr>
+          <w:i/>
+          <w:iCs/>
+        </w:rPr>
+        <w:t xml:space="preserve">Trials</w:t>
+      </w:r>
+      <w:r>
+        <w:t xml:space="preserve"> </w:t>
+      </w:r>
+      <w:r>
+        <w:t xml:space="preserve">15 (April): 139.</w:t>
+      </w:r>
+      <w:r>
+        <w:t xml:space="preserve"> </w:t>
+      </w:r>
+      <w:hyperlink r:id="rId77">
+        <w:r>
+          <w:rPr>
+            <w:rStyle w:val="Hyperlink"/>
+          </w:rPr>
+          <w:t xml:space="preserve">https://doi.org/10.1186/1745-6215-15-139</w:t>
+        </w:r>
+      </w:hyperlink>
+      <w:r>
+        <w:t xml:space="preserve">.</w:t>
+      </w:r>
+    </w:p>
+    <w:bookmarkEnd w:id="78"/>
+    <w:bookmarkStart w:id="80" w:name="X2622635a1d0cb17575e986ac7fc2f356c2369ea"/>
+    <w:p>
+      <w:pPr>
+        <w:pStyle w:val="Bibliography"/>
+      </w:pPr>
+      <w:r>
+        <w:t xml:space="preserve">Schelchter, Mark D., and Alan B. Forsythe. 1985.</w:t>
+      </w:r>
+      <w:r>
+        <w:t xml:space="preserve"> </w:t>
+      </w:r>
+      <w:r>
+        <w:t xml:space="preserve">“Post-Hoc Selection of Covariates in Randomized Experiments.”</w:t>
+      </w:r>
+      <w:r>
+        <w:t xml:space="preserve"> </w:t>
+      </w:r>
+      <w:r>
+        <w:rPr>
+          <w:i/>
+          <w:iCs/>
+        </w:rPr>
+        <w:t xml:space="preserve">Communications in Statistics - Theory and Methods</w:t>
+      </w:r>
+      <w:r>
+        <w:t xml:space="preserve"> </w:t>
+      </w:r>
+      <w:r>
+        <w:t xml:space="preserve">14 (3): 679–99.</w:t>
+      </w:r>
+      <w:r>
+        <w:t xml:space="preserve"> </w:t>
+      </w:r>
+      <w:hyperlink r:id="rId79">
+        <w:r>
+          <w:rPr>
+            <w:rStyle w:val="Hyperlink"/>
+          </w:rPr>
+          <w:t xml:space="preserve">https://doi.org/10.1080/03610928508828942</w:t>
+        </w:r>
+      </w:hyperlink>
+      <w:r>
+        <w:t xml:space="preserve">.</w:t>
+      </w:r>
+    </w:p>
+    <w:bookmarkEnd w:id="80"/>
+    <w:bookmarkStart w:id="82" w:name="X8e2c8939838df13f010698dd12f887c58598160"/>
+    <w:p>
+      <w:pPr>
+        <w:pStyle w:val="Bibliography"/>
+      </w:pPr>
+      <w:r>
         <w:t xml:space="preserve">Simmons, Joseph P., Leif D. Nelson, and Uri Simonsohn. 2011.</w:t>
       </w:r>
       <w:r>
@@ -2813,7 +3188,7 @@
       <w:r>
         <w:t xml:space="preserve"> </w:t>
       </w:r>
-      <w:hyperlink r:id="rId67">
+      <w:hyperlink r:id="rId81">
         <w:r>
           <w:rPr>
             <w:rStyle w:val="Hyperlink"/>
@@ -2825,94 +3200,154 @@
         <w:t xml:space="preserve">.</w:t>
       </w:r>
     </w:p>
-    <w:bookmarkEnd w:id="68"/>
-    <w:bookmarkStart w:id="70" w:name="ref-urisimonsohnPCurveEffectSize2014"/>
+    <w:bookmarkEnd w:id="82"/>
+    <w:bookmarkStart w:id="84" w:name="ref-simonsohnPcurveKeyFiledrawer2014"/>
     <w:p>
       <w:pPr>
         <w:pStyle w:val="Bibliography"/>
       </w:pPr>
       <w:r>
-        <w:t xml:space="preserve">Uri Simonsohn, Leif D. Nelson, and Joseph P. Simmons. 2014.</w:t>
-      </w:r>
-      <w:r>
-        <w:t xml:space="preserve"> </w:t>
-      </w:r>
-      <w:r>
-        <w:t xml:space="preserve">“P-</w:t>
-      </w:r>
-      <w:r>
-        <w:t xml:space="preserve">Curve</w:t>
-      </w:r>
-      <w:r>
-        <w:t xml:space="preserve"> </w:t>
-      </w:r>
-      <w:r>
-        <w:t xml:space="preserve">and</w:t>
-      </w:r>
-      <w:r>
-        <w:t xml:space="preserve"> </w:t>
-      </w:r>
-      <w:r>
-        <w:t xml:space="preserve">Effect Size</w:t>
-      </w:r>
-      <w:r>
-        <w:t xml:space="preserve">:</w:t>
-      </w:r>
-      <w:r>
-        <w:t xml:space="preserve"> </w:t>
-      </w:r>
-      <w:r>
-        <w:t xml:space="preserve">Correcting</w:t>
-      </w:r>
-      <w:r>
-        <w:t xml:space="preserve"> </w:t>
-      </w:r>
-      <w:r>
-        <w:t xml:space="preserve">for</w:t>
-      </w:r>
-      <w:r>
-        <w:t xml:space="preserve"> </w:t>
-      </w:r>
-      <w:r>
-        <w:t xml:space="preserve">Publication Bias Using Only Significant Results</w:t>
-      </w:r>
-      <w:r>
-        <w:t xml:space="preserve">.”</w:t>
-      </w:r>
-      <w:r>
-        <w:t xml:space="preserve"> </w:t>
-      </w:r>
-      <w:r>
-        <w:rPr>
-          <w:i/>
-          <w:iCs/>
-        </w:rPr>
-        <w:t xml:space="preserve">Perspectives on Psychological Science</w:t>
-      </w:r>
-      <w:r>
-        <w:t xml:space="preserve"> </w:t>
-      </w:r>
-      <w:r>
-        <w:t xml:space="preserve">9 (6): 666–81.</w:t>
-      </w:r>
-      <w:r>
-        <w:t xml:space="preserve"> </w:t>
-      </w:r>
-      <w:hyperlink r:id="rId69">
+        <w:t xml:space="preserve">Simonsohn, Uri, Leif D. Nelson, and Joseph P. Simmons. 2014.</w:t>
+      </w:r>
+      <w:r>
+        <w:t xml:space="preserve"> </w:t>
+      </w:r>
+      <w:r>
+        <w:t xml:space="preserve">“P-Curve:</w:t>
+      </w:r>
+      <w:r>
+        <w:t xml:space="preserve"> </w:t>
+      </w:r>
+      <w:r>
+        <w:t xml:space="preserve">A</w:t>
+      </w:r>
+      <w:r>
+        <w:t xml:space="preserve"> </w:t>
+      </w:r>
+      <w:r>
+        <w:t xml:space="preserve">Key to the File-Drawer.”</w:t>
+      </w:r>
+      <w:r>
+        <w:t xml:space="preserve"> </w:t>
+      </w:r>
+      <w:r>
+        <w:rPr>
+          <w:i/>
+          <w:iCs/>
+        </w:rPr>
+        <w:t xml:space="preserve">Journal of Experimental Psychology: General</w:t>
+      </w:r>
+      <w:r>
+        <w:t xml:space="preserve"> </w:t>
+      </w:r>
+      <w:r>
+        <w:t xml:space="preserve">143 (2): 534–47.</w:t>
+      </w:r>
+      <w:r>
+        <w:t xml:space="preserve"> </w:t>
+      </w:r>
+      <w:hyperlink r:id="rId83">
         <w:r>
           <w:rPr>
             <w:rStyle w:val="Hyperlink"/>
           </w:rPr>
-          <w:t xml:space="preserve">https://doi.org/10.1177/1745691614553988</w:t>
+          <w:t xml:space="preserve">https://doi.org/10.1037/a0033242</w:t>
         </w:r>
       </w:hyperlink>
       <w:r>
         <w:t xml:space="preserve">.</w:t>
       </w:r>
     </w:p>
-    <w:bookmarkEnd w:id="70"/>
-    <w:bookmarkEnd w:id="71"/>
-    <w:bookmarkEnd w:id="72"/>
+    <w:bookmarkEnd w:id="84"/>
+    <w:bookmarkStart w:id="86" w:name="ref-thompsonCovariateAdjustmentHad2015"/>
+    <w:p>
+      <w:pPr>
+        <w:pStyle w:val="Bibliography"/>
+      </w:pPr>
+      <w:r>
+        <w:t xml:space="preserve">Thompson, Douglas D., Hester F. Lingsma, William N. Whiteley, Gordon D. Murray, and Ewout W. Steyerberg. 2015.</w:t>
+      </w:r>
+      <w:r>
+        <w:t xml:space="preserve"> </w:t>
+      </w:r>
+      <w:r>
+        <w:t xml:space="preserve">“Covariate Adjustment Had Similar Benefits in Small and Large Randomized Controlled Trials.”</w:t>
+      </w:r>
+      <w:r>
+        <w:t xml:space="preserve"> </w:t>
+      </w:r>
+      <w:r>
+        <w:rPr>
+          <w:i/>
+          <w:iCs/>
+        </w:rPr>
+        <w:t xml:space="preserve">Journal of Clinical Epidemiology</w:t>
+      </w:r>
+      <w:r>
+        <w:t xml:space="preserve"> </w:t>
+      </w:r>
+      <w:r>
+        <w:t xml:space="preserve">68 (9): 1068–75.</w:t>
+      </w:r>
+      <w:r>
+        <w:t xml:space="preserve"> </w:t>
+      </w:r>
+      <w:hyperlink r:id="rId85">
+        <w:r>
+          <w:rPr>
+            <w:rStyle w:val="Hyperlink"/>
+          </w:rPr>
+          <w:t xml:space="preserve">https://doi.org/10.1016/j.jclinepi.2014.11.001</w:t>
+        </w:r>
+      </w:hyperlink>
+      <w:r>
+        <w:t xml:space="preserve">.</w:t>
+      </w:r>
+    </w:p>
+    <w:bookmarkEnd w:id="86"/>
+    <w:bookmarkStart w:id="87" w:name="ref-vanbreukelenANCOVAChangeBaseline2006"/>
+    <w:p>
+      <w:pPr>
+        <w:pStyle w:val="Bibliography"/>
+      </w:pPr>
+      <w:r>
+        <w:t xml:space="preserve">Van Breukelen, Gerard. 2006.</w:t>
+      </w:r>
+      <w:r>
+        <w:t xml:space="preserve"> </w:t>
+      </w:r>
+      <w:r>
+        <w:t xml:space="preserve">“</w:t>
+      </w:r>
+      <w:r>
+        <w:t xml:space="preserve">ANCOVA</w:t>
+      </w:r>
+      <w:r>
+        <w:t xml:space="preserve"> </w:t>
+      </w:r>
+      <w:r>
+        <w:t xml:space="preserve">Versus Change from Baseline Had More Power in Randomized Studies and More Bias in Nonrandomized Studies.”</w:t>
+      </w:r>
+      <w:r>
+        <w:t xml:space="preserve"> </w:t>
+      </w:r>
+      <w:r>
+        <w:rPr>
+          <w:i/>
+          <w:iCs/>
+        </w:rPr>
+        <w:t xml:space="preserve">Journal of Clinical Epidemiology</w:t>
+      </w:r>
+      <w:r>
+        <w:t xml:space="preserve"> </w:t>
+      </w:r>
+      <w:r>
+        <w:t xml:space="preserve">59: 920–25.</w:t>
+      </w:r>
+    </w:p>
+    <w:bookmarkEnd w:id="87"/>
+    <w:bookmarkEnd w:id="88"/>
+    <w:bookmarkEnd w:id="89"/>
     <w:sectPr/>
   </w:body>
 </w:document>

</xml_diff>

<commit_message>
1 update to into
</commit_message>
<xml_diff>
--- a/_manuscript/index.docx
+++ b/_manuscript/index.docx
@@ -7,49 +7,7 @@
         <w:pStyle w:val="Title"/>
       </w:pPr>
       <w:r>
-        <w:t xml:space="preserve">Evaluating</w:t>
-      </w:r>
-      <w:r>
-        <w:t xml:space="preserve"> </w:t>
-      </w:r>
-      <w:r>
-        <w:t xml:space="preserve">Methods</w:t>
-      </w:r>
-      <w:r>
-        <w:t xml:space="preserve"> </w:t>
-      </w:r>
-      <w:r>
-        <w:t xml:space="preserve">for</w:t>
-      </w:r>
-      <w:r>
-        <w:t xml:space="preserve"> </w:t>
-      </w:r>
-      <w:r>
-        <w:t xml:space="preserve">Covariate</w:t>
-      </w:r>
-      <w:r>
-        <w:t xml:space="preserve"> </w:t>
-      </w:r>
-      <w:r>
-        <w:t xml:space="preserve">Selection</w:t>
-      </w:r>
-      <w:r>
-        <w:t xml:space="preserve"> </w:t>
-      </w:r>
-      <w:r>
-        <w:t xml:space="preserve">in</w:t>
-      </w:r>
-      <w:r>
-        <w:t xml:space="preserve"> </w:t>
-      </w:r>
-      <w:r>
-        <w:t xml:space="preserve">Experimental</w:t>
-      </w:r>
-      <w:r>
-        <w:t xml:space="preserve"> </w:t>
-      </w:r>
-      <w:r>
-        <w:t xml:space="preserve">Designs</w:t>
+        <w:t xml:space="preserve">Evaluating Methods for Covariate Selection in Experimental Designs</w:t>
       </w:r>
     </w:p>
     <w:p>
@@ -57,13 +15,7 @@
         <w:pStyle w:val="Author"/>
       </w:pPr>
       <w:r>
-        <w:t xml:space="preserve">Kendra</w:t>
-      </w:r>
-      <w:r>
-        <w:t xml:space="preserve"> </w:t>
-      </w:r>
-      <w:r>
-        <w:t xml:space="preserve">Wyant</w:t>
+        <w:t xml:space="preserve">Kendra Wyant</w:t>
       </w:r>
     </w:p>
     <w:p>
@@ -71,13 +23,7 @@
         <w:pStyle w:val="Author"/>
       </w:pPr>
       <w:r>
-        <w:t xml:space="preserve">Lauren</w:t>
-      </w:r>
-      <w:r>
-        <w:t xml:space="preserve"> </w:t>
-      </w:r>
-      <w:r>
-        <w:t xml:space="preserve">Khoury</w:t>
+        <w:t xml:space="preserve">Lauren Khoury</w:t>
       </w:r>
     </w:p>
     <w:p>
@@ -85,13 +31,7 @@
         <w:pStyle w:val="Author"/>
       </w:pPr>
       <w:r>
-        <w:t xml:space="preserve">Markus</w:t>
-      </w:r>
-      <w:r>
-        <w:t xml:space="preserve"> </w:t>
-      </w:r>
-      <w:r>
-        <w:t xml:space="preserve">Brauer</w:t>
+        <w:t xml:space="preserve">Markus Brauer</w:t>
       </w:r>
     </w:p>
     <w:p>
@@ -99,19 +39,7 @@
         <w:pStyle w:val="Author"/>
       </w:pPr>
       <w:r>
-        <w:t xml:space="preserve">John</w:t>
-      </w:r>
-      <w:r>
-        <w:t xml:space="preserve"> </w:t>
-      </w:r>
-      <w:r>
-        <w:t xml:space="preserve">J.</w:t>
-      </w:r>
-      <w:r>
-        <w:t xml:space="preserve"> </w:t>
-      </w:r>
-      <w:r>
-        <w:t xml:space="preserve">Curtin</w:t>
+        <w:t xml:space="preserve">John J. Curtin</w:t>
       </w:r>
     </w:p>
     <w:p>
@@ -119,7 +47,7 @@
         <w:pStyle w:val="Date"/>
       </w:pPr>
       <w:r>
-        <w:t xml:space="preserve">2025-11-19</w:t>
+        <w:t xml:space="preserve">2025-12-03</w:t>
       </w:r>
     </w:p>
     <w:p>
@@ -135,61 +63,7 @@
         <w:pStyle w:val="Abstract"/>
       </w:pPr>
       <w:r>
-        <w:t xml:space="preserve">Abstract</w:t>
-      </w:r>
-      <w:r>
-        <w:t xml:space="preserve"> </w:t>
-      </w:r>
-      <w:r>
-        <w:t xml:space="preserve">of</w:t>
-      </w:r>
-      <w:r>
-        <w:t xml:space="preserve"> </w:t>
-      </w:r>
-      <w:r>
-        <w:t xml:space="preserve">paper</w:t>
-      </w:r>
-      <w:r>
-        <w:t xml:space="preserve"> </w:t>
-      </w:r>
-      <w:r>
-        <w:t xml:space="preserve">goes</w:t>
-      </w:r>
-      <w:r>
-        <w:t xml:space="preserve"> </w:t>
-      </w:r>
-      <w:r>
-        <w:t xml:space="preserve">here</w:t>
-      </w:r>
-      <w:r>
-        <w:t xml:space="preserve"> </w:t>
-      </w:r>
-      <w:r>
-        <w:t xml:space="preserve">and</w:t>
-      </w:r>
-      <w:r>
-        <w:t xml:space="preserve"> </w:t>
-      </w:r>
-      <w:r>
-        <w:t xml:space="preserve">can</w:t>
-      </w:r>
-      <w:r>
-        <w:t xml:space="preserve"> </w:t>
-      </w:r>
-      <w:r>
-        <w:t xml:space="preserve">span</w:t>
-      </w:r>
-      <w:r>
-        <w:t xml:space="preserve"> </w:t>
-      </w:r>
-      <w:r>
-        <w:t xml:space="preserve">several</w:t>
-      </w:r>
-      <w:r>
-        <w:t xml:space="preserve"> </w:t>
-      </w:r>
-      <w:r>
-        <w:t xml:space="preserve">lines.</w:t>
+        <w:t xml:space="preserve">Abstract of paper goes here and can span several lines.</w:t>
       </w:r>
     </w:p>
     <w:bookmarkStart w:id="20" w:name="introduction"/>
@@ -1010,13 +884,7 @@
         <w:t xml:space="preserve"> </w:t>
       </w:r>
       <w:r>
-        <w:t xml:space="preserve">“</w:t>
-      </w:r>
-      <w:r>
-        <w:t xml:space="preserve">good</w:t>
-      </w:r>
-      <w:r>
-        <w:t xml:space="preserve">”</w:t>
+        <w:t xml:space="preserve">“good”</w:t>
       </w:r>
       <w:r>
         <w:t xml:space="preserve"> </w:t>
@@ -3575,7 +3443,7 @@
         <w:pStyle w:val="BodyText"/>
       </w:pPr>
       <w:r>
-        <w:t xml:space="preserve">The absolute best method for Type II error is Lasso with</w:t>
+        <w:t xml:space="preserve">The absolute best method for Type II error is LASSO with</w:t>
       </w:r>
       <w:r>
         <w:t xml:space="preserve"> </w:t>
@@ -3591,7 +3459,13 @@
         <w:t xml:space="preserve"> </w:t>
       </w:r>
       <w:r>
-        <w:t xml:space="preserve">included in the model, but it is complicated.</w:t>
+        <w:t xml:space="preserve">included in the model. LASSO is a machine learning algorithm that may be unfamiliar to some psychology researchers. As such, this data-driven selection method may feel overly complicated. We provide code in the supplement</w:t>
+      </w:r>
+      <w:r>
+        <w:t xml:space="preserve"> </w:t>
+      </w:r>
+      <w:r>
+        <w:t xml:space="preserve">to demonstrate how LASSO can be easily implemented in R for covariate selection.</w:t>
       </w:r>
     </w:p>
     <w:p>
@@ -3599,7 +3473,23 @@
         <w:pStyle w:val="BodyText"/>
       </w:pPr>
       <w:r>
-        <w:t xml:space="preserve">Alternatively, the simplest single covariate linear models that could be run as a table of correlation or partial correlations are easy to do and almost as good as Lasso with regard to Type I error, Type II error, and bias.</w:t>
+        <w:t xml:space="preserve">However, the simple single covariate linear model with</w:t>
+      </w:r>
+      <w:r>
+        <w:t xml:space="preserve"> </w:t>
+      </w:r>
+      <w:r>
+        <w:rPr>
+          <w:i/>
+          <w:iCs/>
+        </w:rPr>
+        <w:t xml:space="preserve">X</w:t>
+      </w:r>
+      <w:r>
+        <w:t xml:space="preserve"> </w:t>
+      </w:r>
+      <w:r>
+        <w:t xml:space="preserve">included in the model may be an equally viable alternative to LASSO. This method performed almost as good as LASSO with regard to Type II error and had lower Type I error compared to LASSO. Moreover, this method is easy to implement as it can be run as a table of correlation or partial correlation values. Both of these methods yielded unbiased parameter estimates and are likely comparable. Researchers can weigh the trade off between Type I and Type II error and the complexity of these methods in choosing which data-driven selection method to use. And of course, this decision should be pre-registered to avoid adding additional researcher degrees of freedom into the analyses.</w:t>
       </w:r>
     </w:p>
     <w:p>
@@ -4716,7 +4606,7 @@
   </w:style>
   <w:style w:styleId="Subtitle" w:type="paragraph">
     <w:name w:val="Subtitle"/>
-    <w:basedOn w:val="Normal"/>
+    <w:basedOn w:val="Title"/>
     <w:next w:val="BodyText"/>
     <w:link w:val="SubtitleChar"/>
     <w:uiPriority w:val="11"/>
@@ -4729,7 +4619,6 @@
     </w:pPr>
     <w:rPr>
       <w:rFonts w:cstheme="majorBidi" w:eastAsiaTheme="majorEastAsia"/>
-      <w:color w:themeColor="text1" w:themeTint="A6" w:val="595959"/>
       <w:spacing w:val="15"/>
       <w:sz w:val="28"/>
       <w:szCs w:val="28"/>
@@ -4782,7 +4671,6 @@
     </w:pPr>
     <w:rPr>
       <w:b/>
-      <w:color w:val="345A8A"/>
       <w:sz w:val="20"/>
       <w:szCs w:val="20"/>
     </w:rPr>

</xml_diff>